<commit_message>
add mysql note 20220526
</commit_message>
<xml_diff>
--- a/工作个人笔记-2/MySQL/MySQL笔记.docx
+++ b/工作个人笔记-2/MySQL/MySQL笔记.docx
@@ -1688,11 +1688,6 @@
     </w:p>
     <w:p/>
     <w:p>
-      <w:pPr>
-        <w:rPr>
-          <w:rFonts w:hint="eastAsia"/>
-        </w:rPr>
-      </w:pPr>
       <w:r>
         <w:rPr>
           <w:rFonts w:hint="eastAsia"/>
@@ -2101,7 +2096,77 @@
         <w:rPr>
           <w:rFonts w:hint="eastAsia"/>
         </w:rPr>
-        <w:t>查询今天是本周第几天</w:t>
+        <w:t>查询今天是本周第几天，</w:t>
+      </w:r>
+      <w:r>
+        <w:rPr>
+          <w:rFonts w:hint="eastAsia"/>
+        </w:rPr>
+        <w:t>按第一天是礼拜日</w:t>
+      </w:r>
+    </w:p>
+    <w:p>
+      <w:r>
+        <w:rPr>
+          <w:rFonts w:hint="eastAsia"/>
+        </w:rPr>
+        <w:t xml:space="preserve">SELECT </w:t>
+      </w:r>
+      <w:r>
+        <w:rPr>
+          <w:rFonts w:hint="eastAsia"/>
+        </w:rPr>
+        <w:t xml:space="preserve"> </w:t>
+      </w:r>
+      <w:r>
+        <w:rPr>
+          <w:rFonts w:hint="eastAsia"/>
+        </w:rPr>
+        <w:t>DAYOFWEEK(CURDATE()-1);  --</w:t>
+      </w:r>
+      <w:r>
+        <w:rPr>
+          <w:rFonts w:hint="eastAsia"/>
+        </w:rPr>
+        <w:t>查询今天是本周第几天，</w:t>
+      </w:r>
+      <w:r>
+        <w:rPr>
+          <w:rFonts w:hint="eastAsia"/>
+        </w:rPr>
+        <w:t>按第一天是礼拜一</w:t>
+      </w:r>
+    </w:p>
+    <w:p>
+      <w:r>
+        <w:t xml:space="preserve">SELECT </w:t>
+      </w:r>
+      <w:r>
+        <w:rPr>
+          <w:rFonts w:hint="eastAsia"/>
+        </w:rPr>
+        <w:t xml:space="preserve"> </w:t>
+      </w:r>
+      <w:r>
+        <w:t>WEEKDAY(CURRENT_DATE);</w:t>
+      </w:r>
+      <w:r>
+        <w:rPr>
+          <w:rFonts w:hint="eastAsia"/>
+        </w:rPr>
+        <w:t xml:space="preserve">  -- </w:t>
+      </w:r>
+      <w:r>
+        <w:rPr>
+          <w:rFonts w:hint="eastAsia"/>
+        </w:rPr>
+        <w:t>查询今天是本周第几天，起始下标</w:t>
+      </w:r>
+      <w:r>
+        <w:rPr>
+          <w:rFonts w:hint="eastAsia"/>
+        </w:rPr>
+        <w:t>0</w:t>
       </w:r>
       <w:r>
         <w:rPr>
@@ -2109,68 +2174,55 @@
         </w:rPr>
         <w:t>，</w:t>
       </w:r>
-      <w:r>
-        <w:rPr>
-          <w:rFonts w:hint="eastAsia"/>
-        </w:rPr>
-        <w:t>按第一天是礼拜日</w:t>
-      </w:r>
-    </w:p>
-    <w:p>
-      <w:pPr>
-        <w:rPr>
-          <w:rFonts w:hint="eastAsia"/>
-        </w:rPr>
-      </w:pPr>
-      <w:r>
-        <w:rPr>
-          <w:rFonts w:hint="eastAsia"/>
-        </w:rPr>
-        <w:t xml:space="preserve">SELECT </w:t>
-      </w:r>
-      <w:r>
-        <w:rPr>
-          <w:rFonts w:hint="eastAsia"/>
-        </w:rPr>
-        <w:t xml:space="preserve"> </w:t>
-      </w:r>
-      <w:r>
-        <w:rPr>
-          <w:rFonts w:hint="eastAsia"/>
-        </w:rPr>
-        <w:t>DAYOFWEEK(CURDATE()-1);  --</w:t>
-      </w:r>
-      <w:r>
-        <w:rPr>
-          <w:rFonts w:hint="eastAsia"/>
-        </w:rPr>
-        <w:t>查询今天是本周第几天</w:t>
-      </w:r>
-      <w:r>
-        <w:rPr>
-          <w:rFonts w:hint="eastAsia"/>
-        </w:rPr>
-        <w:t>，</w:t>
-      </w:r>
-      <w:r>
-        <w:rPr>
-          <w:rFonts w:hint="eastAsia"/>
-        </w:rPr>
-        <w:t>按第一天是礼拜一</w:t>
-      </w:r>
-    </w:p>
-    <w:p>
-      <w:r>
-        <w:t xml:space="preserve">SELECT </w:t>
-      </w:r>
-      <w:r>
-        <w:rPr>
-          <w:rFonts w:hint="eastAsia"/>
-        </w:rPr>
-        <w:t xml:space="preserve"> </w:t>
-      </w:r>
-      <w:r>
-        <w:t>WEEKDAY(CURRENT_DATE);</w:t>
+      <w:proofErr w:type="gramStart"/>
+      <w:r>
+        <w:rPr>
+          <w:rFonts w:hint="eastAsia"/>
+        </w:rPr>
+        <w:t>起始天</w:t>
+      </w:r>
+      <w:proofErr w:type="gramEnd"/>
+      <w:r>
+        <w:rPr>
+          <w:rFonts w:hint="eastAsia"/>
+        </w:rPr>
+        <w:t>星期日</w:t>
+      </w:r>
+    </w:p>
+    <w:p/>
+    <w:p>
+      <w:r>
+        <w:rPr>
+          <w:rFonts w:hint="eastAsia"/>
+        </w:rPr>
+        <w:t xml:space="preserve">SELECT  DAYOFMONTH(CURDATE());  -- </w:t>
+      </w:r>
+      <w:r>
+        <w:rPr>
+          <w:rFonts w:hint="eastAsia"/>
+        </w:rPr>
+        <w:t>当月第几天</w:t>
+      </w:r>
+    </w:p>
+    <w:p/>
+    <w:p>
+      <w:r>
+        <w:rPr>
+          <w:rFonts w:hint="eastAsia"/>
+        </w:rPr>
+        <w:t>SELECT  DAYOFYEAR(CURDATE());  --</w:t>
+      </w:r>
+      <w:r>
+        <w:rPr>
+          <w:rFonts w:hint="eastAsia"/>
+        </w:rPr>
+        <w:t>当年第几天</w:t>
+      </w:r>
+    </w:p>
+    <w:p/>
+    <w:p>
+      <w:r>
+        <w:t>SELECT LAST_DAY(CURRENT_DATE);</w:t>
       </w:r>
       <w:r>
         <w:rPr>
@@ -2182,117 +2234,34 @@
         <w:rPr>
           <w:rFonts w:hint="eastAsia"/>
         </w:rPr>
-        <w:t>查询今天是本周第几天，起始下标</w:t>
-      </w:r>
-      <w:r>
-        <w:rPr>
-          <w:rFonts w:hint="eastAsia"/>
-        </w:rPr>
-        <w:t>0</w:t>
-      </w:r>
-      <w:r>
-        <w:rPr>
-          <w:rFonts w:hint="eastAsia"/>
-        </w:rPr>
-        <w:t>，</w:t>
-      </w:r>
-      <w:proofErr w:type="gramStart"/>
-      <w:r>
-        <w:rPr>
-          <w:rFonts w:hint="eastAsia"/>
-        </w:rPr>
-        <w:t>起始天</w:t>
-      </w:r>
-      <w:proofErr w:type="gramEnd"/>
-      <w:r>
-        <w:rPr>
-          <w:rFonts w:hint="eastAsia"/>
-        </w:rPr>
-        <w:t>星期日</w:t>
+        <w:t>当月最后一天</w:t>
       </w:r>
     </w:p>
     <w:p/>
-    <w:p>
-      <w:r>
-        <w:rPr>
-          <w:rFonts w:hint="eastAsia"/>
-        </w:rPr>
-        <w:t xml:space="preserve">SELECT  DAYOFMONTH(CURDATE());  -- </w:t>
-      </w:r>
-      <w:r>
-        <w:rPr>
-          <w:rFonts w:hint="eastAsia"/>
-        </w:rPr>
-        <w:t>当月第几天</w:t>
-      </w:r>
-    </w:p>
-    <w:p/>
-    <w:p>
-      <w:pPr>
-        <w:rPr>
-          <w:rFonts w:hint="eastAsia"/>
-        </w:rPr>
-      </w:pPr>
-      <w:r>
-        <w:rPr>
-          <w:rFonts w:hint="eastAsia"/>
-        </w:rPr>
-        <w:t>SELECT  DAYOFYEAR(CURDATE());  --</w:t>
-      </w:r>
-      <w:r>
-        <w:rPr>
-          <w:rFonts w:hint="eastAsia"/>
-        </w:rPr>
-        <w:t>当年第几天</w:t>
-      </w:r>
-    </w:p>
-    <w:p>
-      <w:pPr>
-        <w:rPr>
-          <w:rFonts w:hint="eastAsia"/>
-        </w:rPr>
-      </w:pPr>
-    </w:p>
-    <w:p>
-      <w:r>
-        <w:t>SELECT LAST_DAY(CURRENT_DATE);</w:t>
-      </w:r>
-      <w:r>
-        <w:rPr>
-          <w:rFonts w:hint="eastAsia"/>
-        </w:rPr>
-        <w:t xml:space="preserve">  -- </w:t>
-      </w:r>
-      <w:r>
-        <w:rPr>
-          <w:rFonts w:hint="eastAsia"/>
-        </w:rPr>
-        <w:t>当月最后一天</w:t>
-      </w:r>
-    </w:p>
-    <w:p>
-      <w:pPr>
-        <w:rPr>
-          <w:rFonts w:hint="eastAsia"/>
-        </w:rPr>
-      </w:pPr>
-    </w:p>
     <w:p>
       <w:pPr>
         <w:outlineLvl w:val="0"/>
+        <w:rPr>
+          <w:rFonts w:ascii="黑体" w:eastAsia="黑体" w:hAnsi="黑体"/>
+          <w:sz w:val="28"/>
+          <w:szCs w:val="28"/>
+        </w:rPr>
+      </w:pPr>
+      <w:r>
         <w:rPr>
           <w:rFonts w:ascii="黑体" w:eastAsia="黑体" w:hAnsi="黑体" w:hint="eastAsia"/>
           <w:sz w:val="28"/>
           <w:szCs w:val="28"/>
         </w:rPr>
-      </w:pPr>
+        <w:t>10</w:t>
+      </w:r>
       <w:r>
         <w:rPr>
           <w:rFonts w:ascii="黑体" w:eastAsia="黑体" w:hAnsi="黑体" w:hint="eastAsia"/>
           <w:sz w:val="28"/>
           <w:szCs w:val="28"/>
         </w:rPr>
-        <w:t>10</w:t>
+        <w:t>，</w:t>
       </w:r>
       <w:r>
         <w:rPr>
@@ -2300,23 +2269,7 @@
           <w:sz w:val="28"/>
           <w:szCs w:val="28"/>
         </w:rPr>
-        <w:t>，</w:t>
-      </w:r>
-      <w:r>
-        <w:rPr>
-          <w:rFonts w:ascii="黑体" w:eastAsia="黑体" w:hAnsi="黑体" w:hint="eastAsia"/>
-          <w:sz w:val="28"/>
-          <w:szCs w:val="28"/>
-        </w:rPr>
-        <w:t>MySQL</w:t>
-      </w:r>
-      <w:r>
-        <w:rPr>
-          <w:rFonts w:ascii="黑体" w:eastAsia="黑体" w:hAnsi="黑体" w:hint="eastAsia"/>
-          <w:sz w:val="28"/>
-          <w:szCs w:val="28"/>
-        </w:rPr>
-        <w:t>减去时间函数</w:t>
+        <w:t>MySQL减去时间函数</w:t>
       </w:r>
     </w:p>
     <w:p>
@@ -2381,10 +2334,103 @@
       <w:r>
         <w:t>DATE;</w:t>
       </w:r>
+    </w:p>
+    <w:p>
+      <w:pPr>
+        <w:rPr>
+          <w:rFonts w:hint="eastAsia"/>
+        </w:rPr>
+      </w:pPr>
+    </w:p>
+    <w:p>
+      <w:pPr>
+        <w:outlineLvl w:val="0"/>
+        <w:rPr>
+          <w:rFonts w:ascii="黑体" w:eastAsia="黑体" w:hAnsi="黑体" w:hint="eastAsia"/>
+          <w:sz w:val="28"/>
+          <w:szCs w:val="28"/>
+        </w:rPr>
+      </w:pPr>
+      <w:r>
+        <w:rPr>
+          <w:rFonts w:ascii="黑体" w:eastAsia="黑体" w:hAnsi="黑体" w:hint="eastAsia"/>
+          <w:sz w:val="28"/>
+          <w:szCs w:val="28"/>
+        </w:rPr>
+        <w:t>11</w:t>
+      </w:r>
+      <w:r>
+        <w:rPr>
+          <w:rFonts w:ascii="黑体" w:eastAsia="黑体" w:hAnsi="黑体" w:hint="eastAsia"/>
+          <w:sz w:val="28"/>
+          <w:szCs w:val="28"/>
+        </w:rPr>
+        <w:t>，</w:t>
+      </w:r>
+      <w:r>
+        <w:rPr>
+          <w:rFonts w:ascii="黑体" w:eastAsia="黑体" w:hAnsi="黑体" w:hint="eastAsia"/>
+          <w:sz w:val="28"/>
+          <w:szCs w:val="28"/>
+        </w:rPr>
+        <w:t>MySQL</w:t>
+      </w:r>
+      <w:r>
+        <w:rPr>
+          <w:rFonts w:ascii="黑体" w:eastAsia="黑体" w:hAnsi="黑体" w:hint="eastAsia"/>
+          <w:sz w:val="28"/>
+          <w:szCs w:val="28"/>
+        </w:rPr>
+        <w:t>自增1</w:t>
+      </w:r>
+    </w:p>
+    <w:p>
+      <w:proofErr w:type="gramStart"/>
+      <w:r>
+        <w:t>update</w:t>
+      </w:r>
+      <w:proofErr w:type="gramEnd"/>
+      <w:r>
+        <w:t xml:space="preserve"> student set</w:t>
+      </w:r>
+      <w:r>
+        <w:rPr>
+          <w:rFonts w:hint="eastAsia"/>
+        </w:rPr>
+        <w:t xml:space="preserve"> </w:t>
+      </w:r>
+      <w:r>
+        <w:t xml:space="preserve"> </w:t>
+      </w:r>
+      <w:r>
+        <w:rPr>
+          <w:b/>
+          <w:color w:val="0033CC"/>
+        </w:rPr>
+        <w:t>score=s</w:t>
+      </w:r>
       <w:bookmarkStart w:id="0" w:name="_GoBack"/>
       <w:bookmarkEnd w:id="0"/>
-    </w:p>
-    <w:p/>
+      <w:r>
+        <w:rPr>
+          <w:b/>
+          <w:color w:val="0033CC"/>
+        </w:rPr>
+        <w:t>core+1</w:t>
+      </w:r>
+      <w:r>
+        <w:t xml:space="preserve"> </w:t>
+      </w:r>
+      <w:r>
+        <w:rPr>
+          <w:rFonts w:hint="eastAsia"/>
+        </w:rPr>
+        <w:t xml:space="preserve"> </w:t>
+      </w:r>
+      <w:r>
+        <w:t>where id = 1</w:t>
+      </w:r>
+    </w:p>
     <w:sectPr>
       <w:pgSz w:w="11906" w:h="16838"/>
       <w:pgMar w:top="1440" w:right="1800" w:bottom="1440" w:left="1800" w:header="851" w:footer="992" w:gutter="0"/>

</xml_diff>